<commit_message>
do some minor modifications and create resume for AliCloud
</commit_message>
<xml_diff>
--- a/厦门大学郭冰硕-两页版本.docx
+++ b/厦门大学郭冰硕-两页版本.docx
@@ -618,7 +618,7 @@
           <w:szCs w:val="20"/>
           <w:lang w:eastAsia="zh-CN"/>
         </w:rPr>
-        <w:t>：</w:t>
+        <w:t xml:space="preserve">: </w:t>
       </w:r>
       <w:r>
         <w:rPr>
@@ -1159,27 +1159,7 @@
           <w:szCs w:val="20"/>
           <w:lang w:eastAsia="zh-CN"/>
         </w:rPr>
-        <w:t>ture Network Laboratory (</w:t>
-      </w:r>
-      <w:proofErr w:type="spellStart"/>
-      <w:r>
-        <w:rPr>
-          <w:rFonts w:ascii="Book Antiqua" w:eastAsiaTheme="minorEastAsia" w:hAnsi="Book Antiqua" w:cs="MS Gothic"/>
-          <w:sz w:val="20"/>
-          <w:szCs w:val="20"/>
-          <w:lang w:eastAsia="zh-CN"/>
-        </w:rPr>
-        <w:t>FUNLab</w:t>
-      </w:r>
-      <w:proofErr w:type="spellEnd"/>
-      <w:r>
-        <w:rPr>
-          <w:rFonts w:ascii="Book Antiqua" w:eastAsiaTheme="minorEastAsia" w:hAnsi="Book Antiqua" w:cs="MS Gothic"/>
-          <w:sz w:val="20"/>
-          <w:szCs w:val="20"/>
-          <w:lang w:eastAsia="zh-CN"/>
-        </w:rPr>
-        <w:t>) </w:t>
+        <w:t>ture Network Laboratory (FUNLab) </w:t>
       </w:r>
     </w:p>
     <w:p>
@@ -1334,7 +1314,16 @@
           <w:szCs w:val="20"/>
           <w:lang w:eastAsia="zh-CN"/>
         </w:rPr>
-        <w:t>综合测评：</w:t>
+        <w:t>综合测评</w:t>
+      </w:r>
+      <w:r>
+        <w:rPr>
+          <w:rFonts w:ascii="Book Antiqua" w:eastAsiaTheme="minorEastAsia" w:hAnsi="Book Antiqua" w:cs="MS Gothic" w:hint="eastAsia"/>
+          <w:sz w:val="20"/>
+          <w:szCs w:val="20"/>
+          <w:lang w:eastAsia="zh-CN"/>
+        </w:rPr>
+        <w:t xml:space="preserve">: </w:t>
       </w:r>
       <w:r>
         <w:rPr>
@@ -1402,7 +1391,16 @@
           <w:szCs w:val="20"/>
           <w:lang w:eastAsia="zh-CN"/>
         </w:rPr>
-        <w:t>英语证书：</w:t>
+        <w:t>英语证书</w:t>
+      </w:r>
+      <w:r>
+        <w:rPr>
+          <w:rFonts w:ascii="Book Antiqua" w:eastAsiaTheme="minorEastAsia" w:hAnsi="Book Antiqua" w:cs="MS Gothic" w:hint="eastAsia"/>
+          <w:sz w:val="20"/>
+          <w:szCs w:val="20"/>
+          <w:lang w:eastAsia="zh-CN"/>
+        </w:rPr>
+        <w:t xml:space="preserve">: </w:t>
       </w:r>
       <w:r>
         <w:rPr>
@@ -2241,7 +2239,25 @@
           <w:szCs w:val="20"/>
           <w:lang w:eastAsia="zh-CN"/>
         </w:rPr>
-        <w:t>主要工作：</w:t>
+        <w:t>主要工作</w:t>
+      </w:r>
+      <w:r>
+        <w:rPr>
+          <w:rFonts w:ascii="Book Antiqua" w:eastAsiaTheme="minorEastAsia" w:hAnsi="Book Antiqua" w:cs="MS Gothic" w:hint="eastAsia"/>
+          <w:sz w:val="20"/>
+          <w:szCs w:val="20"/>
+          <w:lang w:eastAsia="zh-CN"/>
+        </w:rPr>
+        <w:t xml:space="preserve">: </w:t>
+      </w:r>
+      <w:r>
+        <w:rPr>
+          <w:rFonts w:ascii="Book Antiqua" w:eastAsiaTheme="minorEastAsia" w:hAnsi="Book Antiqua" w:cs="MS Gothic"/>
+          <w:sz w:val="20"/>
+          <w:szCs w:val="20"/>
+          <w:lang w:eastAsia="zh-CN"/>
+        </w:rPr>
+        <w:t xml:space="preserve">  </w:t>
       </w:r>
       <w:r>
         <w:rPr>
@@ -2270,7 +2286,6 @@
         </w:rPr>
         <w:t>构建和维护</w:t>
       </w:r>
-      <w:proofErr w:type="spellStart"/>
       <w:r>
         <w:rPr>
           <w:rFonts w:ascii="Book Antiqua" w:eastAsiaTheme="minorEastAsia" w:hAnsi="Book Antiqua" w:cs="MS Gothic" w:hint="eastAsia"/>
@@ -2280,7 +2295,6 @@
         </w:rPr>
         <w:t>Dynasim</w:t>
       </w:r>
-      <w:proofErr w:type="spellEnd"/>
       <w:r>
         <w:rPr>
           <w:rFonts w:ascii="Book Antiqua" w:eastAsiaTheme="minorEastAsia" w:hAnsi="Book Antiqua" w:cs="MS Gothic" w:hint="eastAsia"/>
@@ -2364,25 +2378,14 @@
         </w:rPr>
         <w:t xml:space="preserve"> </w:t>
       </w:r>
-      <w:proofErr w:type="spellStart"/>
-      <w:r>
-        <w:rPr>
-          <w:rFonts w:ascii="Book Antiqua" w:eastAsiaTheme="minorEastAsia" w:hAnsi="Book Antiqua" w:cs="MS Gothic" w:hint="eastAsia"/>
-          <w:sz w:val="20"/>
-          <w:szCs w:val="20"/>
-          <w:lang w:eastAsia="zh-CN"/>
-        </w:rPr>
-        <w:t>Aqius</w:t>
-      </w:r>
-      <w:proofErr w:type="spellEnd"/>
-      <w:r>
-        <w:rPr>
-          <w:rFonts w:ascii="Book Antiqua" w:eastAsiaTheme="minorEastAsia" w:hAnsi="Book Antiqua" w:cs="MS Gothic" w:hint="eastAsia"/>
-          <w:sz w:val="20"/>
-          <w:szCs w:val="20"/>
-          <w:lang w:eastAsia="zh-CN"/>
-        </w:rPr>
-        <w:t>-</w:t>
+      <w:r>
+        <w:rPr>
+          <w:rFonts w:ascii="Book Antiqua" w:eastAsiaTheme="minorEastAsia" w:hAnsi="Book Antiqua" w:cs="MS Gothic" w:hint="eastAsia"/>
+          <w:sz w:val="20"/>
+          <w:szCs w:val="20"/>
+          <w:lang w:eastAsia="zh-CN"/>
+        </w:rPr>
+        <w:t>Aqius-</w:t>
       </w:r>
       <w:r>
         <w:rPr>
@@ -2804,7 +2807,25 @@
           <w:szCs w:val="20"/>
           <w:lang w:eastAsia="zh-CN"/>
         </w:rPr>
-        <w:t>主要工作：</w:t>
+        <w:t>主要工作</w:t>
+      </w:r>
+      <w:r>
+        <w:rPr>
+          <w:rFonts w:ascii="Book Antiqua" w:eastAsiaTheme="minorEastAsia" w:hAnsi="Book Antiqua" w:cs="MS Gothic" w:hint="eastAsia"/>
+          <w:sz w:val="20"/>
+          <w:szCs w:val="20"/>
+          <w:lang w:eastAsia="zh-CN"/>
+        </w:rPr>
+        <w:t xml:space="preserve">: </w:t>
+      </w:r>
+      <w:r>
+        <w:rPr>
+          <w:rFonts w:ascii="Book Antiqua" w:eastAsiaTheme="minorEastAsia" w:hAnsi="Book Antiqua" w:cs="MS Gothic"/>
+          <w:sz w:val="20"/>
+          <w:szCs w:val="20"/>
+          <w:lang w:eastAsia="zh-CN"/>
+        </w:rPr>
+        <w:t xml:space="preserve">  </w:t>
       </w:r>
       <w:r>
         <w:rPr>
@@ -3029,7 +3050,6 @@
         </w:rPr>
         <w:t>完成</w:t>
       </w:r>
-      <w:proofErr w:type="spellStart"/>
       <w:r>
         <w:rPr>
           <w:rFonts w:ascii="Book Antiqua" w:eastAsiaTheme="minorEastAsia" w:hAnsi="Book Antiqua" w:cs="MS Gothic"/>
@@ -3039,7 +3059,6 @@
         </w:rPr>
         <w:t>Valgrind</w:t>
       </w:r>
-      <w:proofErr w:type="spellEnd"/>
       <w:r>
         <w:rPr>
           <w:rFonts w:ascii="Book Antiqua" w:eastAsiaTheme="minorEastAsia" w:hAnsi="Book Antiqua" w:cs="MS Gothic" w:hint="eastAsia"/>
@@ -3384,7 +3403,25 @@
           <w:szCs w:val="20"/>
           <w:lang w:eastAsia="zh-CN"/>
         </w:rPr>
-        <w:t>接口测试</w:t>
+        <w:t>接口</w:t>
+      </w:r>
+      <w:r>
+        <w:rPr>
+          <w:rFonts w:ascii="Book Antiqua" w:eastAsiaTheme="minorEastAsia" w:hAnsi="Book Antiqua" w:cs="MS Gothic" w:hint="eastAsia"/>
+          <w:sz w:val="20"/>
+          <w:szCs w:val="20"/>
+          <w:lang w:eastAsia="zh-CN"/>
+        </w:rPr>
+        <w:t>问题</w:t>
+      </w:r>
+      <w:r>
+        <w:rPr>
+          <w:rFonts w:ascii="Book Antiqua" w:eastAsiaTheme="minorEastAsia" w:hAnsi="Book Antiqua" w:cs="MS Gothic" w:hint="eastAsia"/>
+          <w:sz w:val="20"/>
+          <w:szCs w:val="20"/>
+          <w:lang w:eastAsia="zh-CN"/>
+        </w:rPr>
+        <w:t>测试</w:t>
       </w:r>
       <w:r>
         <w:rPr>
@@ -3394,15 +3431,6 @@
           <w:lang w:eastAsia="zh-CN"/>
         </w:rPr>
         <w:t>10+</w:t>
-      </w:r>
-      <w:r>
-        <w:rPr>
-          <w:rFonts w:ascii="Book Antiqua" w:eastAsiaTheme="minorEastAsia" w:hAnsi="Book Antiqua" w:cs="MS Gothic" w:hint="eastAsia"/>
-          <w:sz w:val="20"/>
-          <w:szCs w:val="20"/>
-          <w:lang w:eastAsia="zh-CN"/>
-        </w:rPr>
-        <w:t>个</w:t>
       </w:r>
       <w:r>
         <w:rPr>
@@ -3703,29 +3731,7 @@
           <w:szCs w:val="20"/>
           <w:lang w:eastAsia="zh-CN" w:bidi="ar"/>
         </w:rPr>
-        <w:t xml:space="preserve">M. </w:t>
-      </w:r>
-      <w:proofErr w:type="spellStart"/>
-      <w:r>
-        <w:rPr>
-          <w:rFonts w:ascii="Book Antiqua" w:eastAsia="Book Antiqua" w:hAnsi="Book Antiqua" w:cs="Book Antiqua"/>
-          <w:color w:val="000000"/>
-          <w:sz w:val="20"/>
-          <w:szCs w:val="20"/>
-          <w:lang w:eastAsia="zh-CN" w:bidi="ar"/>
-        </w:rPr>
-        <w:t>Liwang</w:t>
-      </w:r>
-      <w:proofErr w:type="spellEnd"/>
-      <w:r>
-        <w:rPr>
-          <w:rFonts w:ascii="Book Antiqua" w:eastAsia="Book Antiqua" w:hAnsi="Book Antiqua" w:cs="Book Antiqua"/>
-          <w:color w:val="000000"/>
-          <w:sz w:val="20"/>
-          <w:szCs w:val="20"/>
-          <w:lang w:eastAsia="zh-CN" w:bidi="ar"/>
-        </w:rPr>
-        <w:t xml:space="preserve">, </w:t>
+        <w:t xml:space="preserve">M. Liwang, </w:t>
       </w:r>
       <w:r>
         <w:rPr>
@@ -4008,29 +4014,7 @@
           <w:szCs w:val="20"/>
           <w:lang w:eastAsia="zh-CN" w:bidi="ar"/>
         </w:rPr>
-        <w:t xml:space="preserve">, M. </w:t>
-      </w:r>
-      <w:proofErr w:type="spellStart"/>
-      <w:r>
-        <w:rPr>
-          <w:rFonts w:ascii="Book Antiqua" w:eastAsia="Book Antiqua" w:hAnsi="Book Antiqua" w:cs="Book Antiqua"/>
-          <w:color w:val="000000"/>
-          <w:sz w:val="20"/>
-          <w:szCs w:val="20"/>
-          <w:lang w:eastAsia="zh-CN" w:bidi="ar"/>
-        </w:rPr>
-        <w:t>Liwang</w:t>
-      </w:r>
-      <w:proofErr w:type="spellEnd"/>
-      <w:r>
-        <w:rPr>
-          <w:rFonts w:ascii="Book Antiqua" w:eastAsia="Book Antiqua" w:hAnsi="Book Antiqua" w:cs="Book Antiqua"/>
-          <w:color w:val="000000"/>
-          <w:sz w:val="20"/>
-          <w:szCs w:val="20"/>
-          <w:lang w:eastAsia="zh-CN" w:bidi="ar"/>
-        </w:rPr>
-        <w:t>, et al, "</w:t>
+        <w:t>, M. Liwang, et al, "</w:t>
       </w:r>
       <w:r>
         <w:rPr>
@@ -4258,29 +4242,7 @@
           <w:szCs w:val="20"/>
           <w:lang w:eastAsia="zh-CN" w:bidi="ar"/>
         </w:rPr>
-        <w:t xml:space="preserve">, M. </w:t>
-      </w:r>
-      <w:proofErr w:type="spellStart"/>
-      <w:r>
-        <w:rPr>
-          <w:rFonts w:ascii="Book Antiqua" w:eastAsia="Book Antiqua" w:hAnsi="Book Antiqua" w:cs="Book Antiqua"/>
-          <w:color w:val="000000"/>
-          <w:sz w:val="20"/>
-          <w:szCs w:val="20"/>
-          <w:lang w:eastAsia="zh-CN" w:bidi="ar"/>
-        </w:rPr>
-        <w:t>Liwang</w:t>
-      </w:r>
-      <w:proofErr w:type="spellEnd"/>
-      <w:r>
-        <w:rPr>
-          <w:rFonts w:ascii="Book Antiqua" w:eastAsia="Book Antiqua" w:hAnsi="Book Antiqua" w:cs="Book Antiqua"/>
-          <w:color w:val="000000"/>
-          <w:sz w:val="20"/>
-          <w:szCs w:val="20"/>
-          <w:lang w:eastAsia="zh-CN" w:bidi="ar"/>
-        </w:rPr>
-        <w:t>, et al. "</w:t>
+        <w:t>, M. Liwang, et al. "</w:t>
       </w:r>
       <w:r>
         <w:rPr>
@@ -4309,7 +4271,39 @@
           <w:szCs w:val="20"/>
           <w:lang w:eastAsia="zh-CN" w:bidi="ar"/>
         </w:rPr>
-        <w:t xml:space="preserve"> IEEE Transactions on Services Computing 2</w:t>
+        <w:t xml:space="preserve"> IEEE Transactions on Services Computing</w:t>
+      </w:r>
+      <w:r>
+        <w:rPr>
+          <w:rFonts w:ascii="Book Antiqua" w:eastAsia="Book Antiqua" w:hAnsi="Book Antiqua" w:cs="Book Antiqua"/>
+          <w:color w:val="000000"/>
+          <w:sz w:val="20"/>
+          <w:szCs w:val="20"/>
+          <w:lang w:eastAsia="zh-CN" w:bidi="ar"/>
+        </w:rPr>
+        <w:t>,</w:t>
+      </w:r>
+      <w:r>
+        <w:rPr>
+          <w:rFonts w:ascii="Book Antiqua" w:eastAsia="Book Antiqua" w:hAnsi="Book Antiqua" w:cs="Book Antiqua"/>
+          <w:color w:val="000000"/>
+          <w:sz w:val="20"/>
+          <w:szCs w:val="20"/>
+          <w:lang w:eastAsia="zh-CN" w:bidi="ar"/>
+        </w:rPr>
+        <w:t xml:space="preserve"> </w:t>
+      </w:r>
+      <w:r>
+        <w:rPr>
+          <w:rFonts w:ascii="Book Antiqua" w:eastAsia="Book Antiqua" w:hAnsi="Book Antiqua" w:cs="Book Antiqua"/>
+          <w:i/>
+          <w:iCs/>
+          <w:color w:val="000000"/>
+          <w:sz w:val="20"/>
+          <w:szCs w:val="20"/>
+          <w:lang w:eastAsia="zh-CN" w:bidi="ar"/>
+        </w:rPr>
+        <w:t>2</w:t>
       </w:r>
       <w:r>
         <w:rPr>
@@ -4839,7 +4833,6 @@
         </w:rPr>
         <w:t>、</w:t>
       </w:r>
-      <w:proofErr w:type="spellStart"/>
       <w:r>
         <w:rPr>
           <w:rFonts w:ascii="Book Antiqua" w:eastAsiaTheme="minorEastAsia" w:hAnsi="Book Antiqua" w:cs="MS Gothic" w:hint="eastAsia"/>
@@ -4851,7 +4844,6 @@
         </w:rPr>
         <w:t>CMake</w:t>
       </w:r>
-      <w:proofErr w:type="spellEnd"/>
       <w:r>
         <w:rPr>
           <w:rFonts w:ascii="Book Antiqua" w:eastAsiaTheme="minorEastAsia" w:hAnsi="Book Antiqua" w:cs="MS Gothic" w:hint="eastAsia"/>
@@ -5009,7 +5001,6 @@
         </w:rPr>
         <w:t>熟悉</w:t>
       </w:r>
-      <w:proofErr w:type="spellStart"/>
       <w:r>
         <w:rPr>
           <w:rFonts w:ascii="Book Antiqua" w:eastAsiaTheme="minorEastAsia" w:hAnsi="Book Antiqua" w:cs="MS Gothic"/>
@@ -5019,7 +5010,6 @@
         </w:rPr>
         <w:t>Valgrind</w:t>
       </w:r>
-      <w:proofErr w:type="spellEnd"/>
       <w:r>
         <w:rPr>
           <w:rFonts w:ascii="Book Antiqua" w:eastAsiaTheme="minorEastAsia" w:hAnsi="Book Antiqua" w:cs="MS Gothic" w:hint="eastAsia"/>
@@ -5079,7 +5069,6 @@
         </w:rPr>
         <w:t>掌握</w:t>
       </w:r>
-      <w:proofErr w:type="spellStart"/>
       <w:r>
         <w:rPr>
           <w:rFonts w:ascii="Book Antiqua" w:eastAsiaTheme="minorEastAsia" w:hAnsi="Book Antiqua" w:cs="MS Gothic" w:hint="eastAsia"/>
@@ -5098,7 +5087,6 @@
         </w:rPr>
         <w:t>RPC</w:t>
       </w:r>
-      <w:proofErr w:type="spellEnd"/>
       <w:r>
         <w:rPr>
           <w:rFonts w:ascii="Book Antiqua" w:eastAsiaTheme="minorEastAsia" w:hAnsi="Book Antiqua" w:cs="MS Gothic" w:hint="eastAsia"/>
@@ -5108,7 +5096,6 @@
         </w:rPr>
         <w:t>远程调用工具和</w:t>
       </w:r>
-      <w:proofErr w:type="spellStart"/>
       <w:r>
         <w:rPr>
           <w:rFonts w:ascii="Book Antiqua" w:eastAsiaTheme="minorEastAsia" w:hAnsi="Book Antiqua" w:cs="MS Gothic" w:hint="eastAsia"/>
@@ -5118,7 +5105,6 @@
         </w:rPr>
         <w:t>protobuf</w:t>
       </w:r>
-      <w:proofErr w:type="spellEnd"/>
       <w:r>
         <w:rPr>
           <w:rFonts w:ascii="Book Antiqua" w:eastAsiaTheme="minorEastAsia" w:hAnsi="Book Antiqua" w:cs="MS Gothic" w:hint="eastAsia"/>
@@ -5347,7 +5333,18 @@
           <w:szCs w:val="20"/>
           <w:lang w:eastAsia="zh-CN"/>
         </w:rPr>
-        <w:t>职责：</w:t>
+        <w:t>职责</w:t>
+      </w:r>
+      <w:r>
+        <w:rPr>
+          <w:rFonts w:ascii="Book Antiqua" w:eastAsiaTheme="minorEastAsia" w:hAnsi="Book Antiqua" w:cs="MS Gothic" w:hint="eastAsia"/>
+          <w:b/>
+          <w:bCs/>
+          <w:sz w:val="20"/>
+          <w:szCs w:val="20"/>
+          <w:lang w:eastAsia="zh-CN"/>
+        </w:rPr>
+        <w:t xml:space="preserve">: </w:t>
       </w:r>
       <w:r>
         <w:rPr>
@@ -5383,7 +5380,16 @@
           <w:szCs w:val="20"/>
           <w:lang w:eastAsia="zh-CN"/>
         </w:rPr>
-        <w:t>技术栈：</w:t>
+        <w:t>技术栈</w:t>
+      </w:r>
+      <w:r>
+        <w:rPr>
+          <w:rFonts w:ascii="Book Antiqua" w:eastAsiaTheme="minorEastAsia" w:hAnsi="Book Antiqua" w:cs="MS Gothic" w:hint="eastAsia"/>
+          <w:sz w:val="20"/>
+          <w:szCs w:val="20"/>
+          <w:lang w:eastAsia="zh-CN"/>
+        </w:rPr>
+        <w:t xml:space="preserve">: </w:t>
       </w:r>
       <w:r>
         <w:rPr>
@@ -5412,7 +5418,6 @@
         </w:rPr>
         <w:t xml:space="preserve">ocker, </w:t>
       </w:r>
-      <w:proofErr w:type="spellStart"/>
       <w:r>
         <w:rPr>
           <w:rFonts w:ascii="Book Antiqua" w:eastAsiaTheme="minorEastAsia" w:hAnsi="Book Antiqua" w:cs="MS Gothic" w:hint="eastAsia"/>
@@ -5422,7 +5427,6 @@
         </w:rPr>
         <w:t>gRPC</w:t>
       </w:r>
-      <w:proofErr w:type="spellEnd"/>
       <w:r>
         <w:rPr>
           <w:rFonts w:ascii="Book Antiqua" w:eastAsiaTheme="minorEastAsia" w:hAnsi="Book Antiqua" w:cs="MS Gothic" w:hint="eastAsia"/>
@@ -5513,7 +5517,6 @@
         </w:rPr>
         <w:t xml:space="preserve">, </w:t>
       </w:r>
-      <w:proofErr w:type="spellStart"/>
       <w:r>
         <w:rPr>
           <w:rFonts w:ascii="Book Antiqua" w:eastAsiaTheme="minorEastAsia" w:hAnsi="Book Antiqua" w:cs="MS Gothic" w:hint="eastAsia"/>
@@ -5530,17 +5533,7 @@
           <w:szCs w:val="20"/>
           <w:lang w:eastAsia="zh-CN"/>
         </w:rPr>
-        <w:t>ake</w:t>
-      </w:r>
-      <w:proofErr w:type="spellEnd"/>
-      <w:r>
-        <w:rPr>
-          <w:rFonts w:ascii="Book Antiqua" w:eastAsiaTheme="minorEastAsia" w:hAnsi="Book Antiqua" w:cs="MS Gothic" w:hint="eastAsia"/>
-          <w:sz w:val="20"/>
-          <w:szCs w:val="20"/>
-          <w:lang w:eastAsia="zh-CN"/>
-        </w:rPr>
-        <w:t xml:space="preserve">, </w:t>
+        <w:t xml:space="preserve">ake, </w:t>
       </w:r>
       <w:r>
         <w:rPr>
@@ -5592,7 +5585,16 @@
           <w:szCs w:val="20"/>
           <w:lang w:eastAsia="zh-CN"/>
         </w:rPr>
-        <w:t>项目简介：</w:t>
+        <w:t>项目简介</w:t>
+      </w:r>
+      <w:r>
+        <w:rPr>
+          <w:rFonts w:ascii="Book Antiqua" w:eastAsiaTheme="minorEastAsia" w:hAnsi="Book Antiqua" w:cs="MS Gothic" w:hint="eastAsia"/>
+          <w:sz w:val="20"/>
+          <w:szCs w:val="20"/>
+          <w:lang w:eastAsia="zh-CN"/>
+        </w:rPr>
+        <w:t xml:space="preserve">: </w:t>
       </w:r>
       <w:r>
         <w:rPr>
@@ -5701,7 +5703,6 @@
         </w:rPr>
         <w:t>通过</w:t>
       </w:r>
-      <w:proofErr w:type="spellStart"/>
       <w:r>
         <w:rPr>
           <w:rFonts w:ascii="Book Antiqua" w:eastAsiaTheme="minorEastAsia" w:hAnsi="Book Antiqua" w:cs="MS Gothic"/>
@@ -5711,7 +5712,6 @@
         </w:rPr>
         <w:t>Dockerfile</w:t>
       </w:r>
-      <w:proofErr w:type="spellEnd"/>
       <w:r>
         <w:rPr>
           <w:rFonts w:ascii="Book Antiqua" w:eastAsiaTheme="minorEastAsia" w:hAnsi="Book Antiqua" w:cs="MS Gothic"/>
@@ -5721,7 +5721,6 @@
         </w:rPr>
         <w:t>指定所需的</w:t>
       </w:r>
-      <w:proofErr w:type="spellStart"/>
       <w:r>
         <w:rPr>
           <w:rFonts w:ascii="Book Antiqua" w:eastAsiaTheme="minorEastAsia" w:hAnsi="Book Antiqua" w:cs="MS Gothic"/>
@@ -5731,7 +5730,6 @@
         </w:rPr>
         <w:t>CMake</w:t>
       </w:r>
-      <w:proofErr w:type="spellEnd"/>
       <w:r>
         <w:rPr>
           <w:rFonts w:ascii="Book Antiqua" w:eastAsiaTheme="minorEastAsia" w:hAnsi="Book Antiqua" w:cs="MS Gothic"/>
@@ -5741,7 +5739,6 @@
         </w:rPr>
         <w:t>、</w:t>
       </w:r>
-      <w:proofErr w:type="spellStart"/>
       <w:r>
         <w:rPr>
           <w:rFonts w:ascii="Book Antiqua" w:eastAsiaTheme="minorEastAsia" w:hAnsi="Book Antiqua" w:cs="MS Gothic"/>
@@ -5751,7 +5748,6 @@
         </w:rPr>
         <w:t>gRPC</w:t>
       </w:r>
-      <w:proofErr w:type="spellEnd"/>
       <w:r>
         <w:rPr>
           <w:rFonts w:ascii="Book Antiqua" w:eastAsiaTheme="minorEastAsia" w:hAnsi="Book Antiqua" w:cs="MS Gothic"/>
@@ -5761,7 +5757,6 @@
         </w:rPr>
         <w:t>、</w:t>
       </w:r>
-      <w:proofErr w:type="spellStart"/>
       <w:r>
         <w:rPr>
           <w:rFonts w:ascii="Book Antiqua" w:eastAsiaTheme="minorEastAsia" w:hAnsi="Book Antiqua" w:cs="MS Gothic"/>
@@ -5780,7 +5775,6 @@
         </w:rPr>
         <w:t>buf</w:t>
       </w:r>
-      <w:proofErr w:type="spellEnd"/>
       <w:r>
         <w:rPr>
           <w:rFonts w:ascii="Book Antiqua" w:eastAsiaTheme="minorEastAsia" w:hAnsi="Book Antiqua" w:cs="MS Gothic"/>
@@ -5870,7 +5864,7 @@
           <w:szCs w:val="20"/>
           <w:lang w:eastAsia="zh-CN"/>
         </w:rPr>
-        <w:t>：</w:t>
+        <w:t xml:space="preserve">: </w:t>
       </w:r>
       <w:bookmarkStart w:id="3" w:name="_Hlk174796998"/>
       <w:r>
@@ -5984,7 +5978,6 @@
           <w:lang w:eastAsia="zh-CN"/>
         </w:rPr>
       </w:pPr>
-      <w:proofErr w:type="spellStart"/>
       <w:r>
         <w:rPr>
           <w:rFonts w:ascii="Book Antiqua" w:eastAsiaTheme="minorEastAsia" w:hAnsi="Book Antiqua" w:cs="MS Gothic"/>
@@ -5996,17 +5989,27 @@
         </w:rPr>
         <w:t>gRPC</w:t>
       </w:r>
-      <w:proofErr w:type="spellEnd"/>
-      <w:r>
-        <w:rPr>
-          <w:rFonts w:ascii="Book Antiqua" w:eastAsiaTheme="minorEastAsia" w:hAnsi="Book Antiqua" w:cs="MS Gothic"/>
-          <w:b/>
-          <w:bCs/>
-          <w:sz w:val="20"/>
-          <w:szCs w:val="20"/>
-          <w:lang w:eastAsia="zh-CN"/>
-        </w:rPr>
-        <w:t>框架：</w:t>
+      <w:r>
+        <w:rPr>
+          <w:rFonts w:ascii="Book Antiqua" w:eastAsiaTheme="minorEastAsia" w:hAnsi="Book Antiqua" w:cs="MS Gothic"/>
+          <w:b/>
+          <w:bCs/>
+          <w:sz w:val="20"/>
+          <w:szCs w:val="20"/>
+          <w:lang w:eastAsia="zh-CN"/>
+        </w:rPr>
+        <w:t>框架</w:t>
+      </w:r>
+      <w:r>
+        <w:rPr>
+          <w:rFonts w:ascii="Book Antiqua" w:eastAsiaTheme="minorEastAsia" w:hAnsi="Book Antiqua" w:cs="MS Gothic"/>
+          <w:b/>
+          <w:bCs/>
+          <w:sz w:val="20"/>
+          <w:szCs w:val="20"/>
+          <w:lang w:eastAsia="zh-CN"/>
+        </w:rPr>
+        <w:t xml:space="preserve">: </w:t>
       </w:r>
       <w:r>
         <w:rPr>
@@ -6017,7 +6020,6 @@
         </w:rPr>
         <w:t>使用</w:t>
       </w:r>
-      <w:proofErr w:type="spellStart"/>
       <w:r>
         <w:rPr>
           <w:rFonts w:ascii="Book Antiqua" w:eastAsiaTheme="minorEastAsia" w:hAnsi="Book Antiqua" w:cs="MS Gothic"/>
@@ -6027,7 +6029,6 @@
         </w:rPr>
         <w:t>gRPC</w:t>
       </w:r>
-      <w:proofErr w:type="spellEnd"/>
       <w:r>
         <w:rPr>
           <w:rFonts w:ascii="Book Antiqua" w:eastAsiaTheme="minorEastAsia" w:hAnsi="Book Antiqua" w:cs="MS Gothic" w:hint="eastAsia"/>
@@ -6163,7 +6164,6 @@
         </w:rPr>
         <w:t>通过</w:t>
       </w:r>
-      <w:proofErr w:type="spellStart"/>
       <w:r>
         <w:rPr>
           <w:rFonts w:ascii="Book Antiqua" w:eastAsiaTheme="minorEastAsia" w:hAnsi="Book Antiqua" w:cs="MS Gothic" w:hint="eastAsia"/>
@@ -6173,7 +6173,6 @@
         </w:rPr>
         <w:t>grpc</w:t>
       </w:r>
-      <w:proofErr w:type="spellEnd"/>
       <w:r>
         <w:rPr>
           <w:rFonts w:ascii="Book Antiqua" w:eastAsiaTheme="minorEastAsia" w:hAnsi="Book Antiqua" w:cs="MS Gothic" w:hint="eastAsia"/>
@@ -6248,7 +6247,6 @@
           <w:lang w:eastAsia="zh-CN"/>
         </w:rPr>
       </w:pPr>
-      <w:proofErr w:type="spellStart"/>
       <w:r>
         <w:rPr>
           <w:rFonts w:ascii="Book Antiqua" w:eastAsiaTheme="minorEastAsia" w:hAnsi="Book Antiqua" w:cs="MS Gothic"/>
@@ -6260,17 +6258,27 @@
         </w:rPr>
         <w:t>Protobuf</w:t>
       </w:r>
-      <w:proofErr w:type="spellEnd"/>
-      <w:r>
-        <w:rPr>
-          <w:rFonts w:ascii="Book Antiqua" w:eastAsiaTheme="minorEastAsia" w:hAnsi="Book Antiqua" w:cs="MS Gothic"/>
-          <w:b/>
-          <w:bCs/>
-          <w:sz w:val="20"/>
-          <w:szCs w:val="20"/>
-          <w:lang w:eastAsia="zh-CN"/>
-        </w:rPr>
-        <w:t>序列化协议：</w:t>
+      <w:r>
+        <w:rPr>
+          <w:rFonts w:ascii="Book Antiqua" w:eastAsiaTheme="minorEastAsia" w:hAnsi="Book Antiqua" w:cs="MS Gothic"/>
+          <w:b/>
+          <w:bCs/>
+          <w:sz w:val="20"/>
+          <w:szCs w:val="20"/>
+          <w:lang w:eastAsia="zh-CN"/>
+        </w:rPr>
+        <w:t>序列化协议</w:t>
+      </w:r>
+      <w:r>
+        <w:rPr>
+          <w:rFonts w:ascii="Book Antiqua" w:eastAsiaTheme="minorEastAsia" w:hAnsi="Book Antiqua" w:cs="MS Gothic"/>
+          <w:b/>
+          <w:bCs/>
+          <w:sz w:val="20"/>
+          <w:szCs w:val="20"/>
+          <w:lang w:eastAsia="zh-CN"/>
+        </w:rPr>
+        <w:t xml:space="preserve">: </w:t>
       </w:r>
       <w:r>
         <w:rPr>
@@ -6281,7 +6289,6 @@
         </w:rPr>
         <w:t>使用</w:t>
       </w:r>
-      <w:proofErr w:type="spellStart"/>
       <w:r>
         <w:rPr>
           <w:rFonts w:ascii="Book Antiqua" w:eastAsiaTheme="minorEastAsia" w:hAnsi="Book Antiqua" w:cs="MS Gothic"/>
@@ -6291,7 +6298,6 @@
         </w:rPr>
         <w:t>Protobuf</w:t>
       </w:r>
-      <w:proofErr w:type="spellEnd"/>
       <w:r>
         <w:rPr>
           <w:rFonts w:ascii="Book Antiqua" w:eastAsiaTheme="minorEastAsia" w:hAnsi="Book Antiqua" w:cs="MS Gothic"/>
@@ -6364,11 +6370,13 @@
       <w:r>
         <w:rPr>
           <w:rFonts w:ascii="Book Antiqua" w:eastAsiaTheme="minorEastAsia" w:hAnsi="Book Antiqua" w:cs="MS Gothic"/>
-          <w:sz w:val="20"/>
-          <w:szCs w:val="20"/>
-          <w:lang w:eastAsia="zh-CN"/>
-        </w:rPr>
-        <w:t>：</w:t>
+          <w:b/>
+          <w:bCs/>
+          <w:sz w:val="20"/>
+          <w:szCs w:val="20"/>
+          <w:lang w:eastAsia="zh-CN"/>
+        </w:rPr>
+        <w:t xml:space="preserve">: </w:t>
       </w:r>
       <w:r>
         <w:rPr>
@@ -6433,7 +6441,6 @@
         </w:rPr>
         <w:t xml:space="preserve">, </w:t>
       </w:r>
-      <w:proofErr w:type="spellStart"/>
       <w:r>
         <w:rPr>
           <w:rFonts w:ascii="Book Antiqua" w:eastAsiaTheme="minorEastAsia" w:hAnsi="Book Antiqua" w:cs="MS Gothic" w:hint="eastAsia"/>
@@ -6461,7 +6468,6 @@
         </w:rPr>
         <w:t>odel</w:t>
       </w:r>
-      <w:proofErr w:type="spellEnd"/>
       <w:r>
         <w:rPr>
           <w:rFonts w:ascii="Book Antiqua" w:eastAsiaTheme="minorEastAsia" w:hAnsi="Book Antiqua" w:cs="MS Gothic" w:hint="eastAsia"/>
@@ -6529,9 +6535,17 @@
           <w:szCs w:val="20"/>
           <w:lang w:eastAsia="zh-CN"/>
         </w:rPr>
-        <w:t>项目难点：</w:t>
-      </w:r>
-      <w:proofErr w:type="spellStart"/>
+        <w:t>项目难点</w:t>
+      </w:r>
+      <w:r>
+        <w:rPr>
+          <w:rFonts w:ascii="Book Antiqua" w:eastAsiaTheme="minorEastAsia" w:hAnsi="Book Antiqua" w:cs="MS Gothic" w:hint="eastAsia"/>
+          <w:sz w:val="20"/>
+          <w:szCs w:val="20"/>
+          <w:lang w:eastAsia="zh-CN"/>
+        </w:rPr>
+        <w:t xml:space="preserve">: </w:t>
+      </w:r>
       <w:r>
         <w:rPr>
           <w:rFonts w:ascii="Book Antiqua" w:eastAsiaTheme="minorEastAsia" w:hAnsi="Book Antiqua" w:cs="MS Gothic"/>
@@ -6543,7 +6557,6 @@
         </w:rPr>
         <w:t>grpc</w:t>
       </w:r>
-      <w:proofErr w:type="spellEnd"/>
       <w:r>
         <w:rPr>
           <w:rFonts w:ascii="Book Antiqua" w:eastAsiaTheme="minorEastAsia" w:hAnsi="Book Antiqua" w:cs="MS Gothic" w:hint="eastAsia"/>
@@ -6780,29 +6793,16 @@
         </w:rPr>
         <w:t xml:space="preserve"> </w:t>
       </w:r>
-      <w:proofErr w:type="spellStart"/>
-      <w:r>
-        <w:rPr>
-          <w:rFonts w:ascii="Book Antiqua" w:eastAsiaTheme="minorEastAsia" w:hAnsi="Book Antiqua" w:cs="MS Gothic" w:hint="eastAsia"/>
-          <w:b/>
-          <w:bCs/>
-          <w:sz w:val="20"/>
-          <w:szCs w:val="20"/>
-          <w:lang w:eastAsia="zh-CN"/>
-        </w:rPr>
-        <w:t>Aqius</w:t>
-      </w:r>
-      <w:proofErr w:type="spellEnd"/>
-      <w:r>
-        <w:rPr>
-          <w:rFonts w:ascii="Book Antiqua" w:eastAsiaTheme="minorEastAsia" w:hAnsi="Book Antiqua" w:cs="MS Gothic" w:hint="eastAsia"/>
-          <w:b/>
-          <w:bCs/>
-          <w:sz w:val="20"/>
-          <w:szCs w:val="20"/>
-          <w:lang w:eastAsia="zh-CN"/>
-        </w:rPr>
-        <w:t>-</w:t>
+      <w:r>
+        <w:rPr>
+          <w:rFonts w:ascii="Book Antiqua" w:eastAsiaTheme="minorEastAsia" w:hAnsi="Book Antiqua" w:cs="MS Gothic" w:hint="eastAsia"/>
+          <w:b/>
+          <w:bCs/>
+          <w:sz w:val="20"/>
+          <w:szCs w:val="20"/>
+          <w:lang w:eastAsia="zh-CN"/>
+        </w:rPr>
+        <w:t>Aqius-</w:t>
       </w:r>
       <w:r>
         <w:rPr>
@@ -6890,7 +6890,18 @@
           <w:szCs w:val="20"/>
           <w:lang w:eastAsia="zh-CN"/>
         </w:rPr>
-        <w:t>职责：</w:t>
+        <w:t>职责</w:t>
+      </w:r>
+      <w:r>
+        <w:rPr>
+          <w:rFonts w:ascii="Book Antiqua" w:eastAsiaTheme="minorEastAsia" w:hAnsi="Book Antiqua" w:cs="MS Gothic" w:hint="eastAsia"/>
+          <w:b/>
+          <w:bCs/>
+          <w:sz w:val="20"/>
+          <w:szCs w:val="20"/>
+          <w:lang w:eastAsia="zh-CN"/>
+        </w:rPr>
+        <w:t xml:space="preserve">: </w:t>
       </w:r>
       <w:r>
         <w:rPr>
@@ -6935,36 +6946,16 @@
           <w:szCs w:val="20"/>
           <w:lang w:eastAsia="zh-CN"/>
         </w:rPr>
-        <w:t>：</w:t>
-      </w:r>
-      <w:r>
-        <w:rPr>
-          <w:rFonts w:ascii="Book Antiqua" w:eastAsiaTheme="minorEastAsia" w:hAnsi="Book Antiqua" w:cs="MS Gothic" w:hint="eastAsia"/>
-          <w:sz w:val="20"/>
-          <w:szCs w:val="20"/>
-          <w:lang w:eastAsia="zh-CN"/>
-        </w:rPr>
-        <w:t xml:space="preserve">Python, Scip, </w:t>
-      </w:r>
-      <w:proofErr w:type="spellStart"/>
-      <w:r>
-        <w:rPr>
-          <w:rFonts w:ascii="Book Antiqua" w:eastAsiaTheme="minorEastAsia" w:hAnsi="Book Antiqua" w:cs="MS Gothic" w:hint="eastAsia"/>
-          <w:sz w:val="20"/>
-          <w:szCs w:val="20"/>
-          <w:lang w:eastAsia="zh-CN"/>
-        </w:rPr>
-        <w:t>Pyscipot</w:t>
-      </w:r>
-      <w:proofErr w:type="spellEnd"/>
-      <w:r>
-        <w:rPr>
-          <w:rFonts w:ascii="Book Antiqua" w:eastAsiaTheme="minorEastAsia" w:hAnsi="Book Antiqua" w:cs="MS Gothic" w:hint="eastAsia"/>
-          <w:sz w:val="20"/>
-          <w:szCs w:val="20"/>
-          <w:lang w:eastAsia="zh-CN"/>
-        </w:rPr>
-        <w:t xml:space="preserve">, </w:t>
+        <w:t xml:space="preserve">: </w:t>
+      </w:r>
+      <w:r>
+        <w:rPr>
+          <w:rFonts w:ascii="Book Antiqua" w:eastAsiaTheme="minorEastAsia" w:hAnsi="Book Antiqua" w:cs="MS Gothic" w:hint="eastAsia"/>
+          <w:sz w:val="20"/>
+          <w:szCs w:val="20"/>
+          <w:lang w:eastAsia="zh-CN"/>
+        </w:rPr>
+        <w:t xml:space="preserve">Python, Scip, Pyscipot, </w:t>
       </w:r>
       <w:r>
         <w:rPr>
@@ -7034,7 +7025,16 @@
           <w:szCs w:val="20"/>
           <w:lang w:eastAsia="zh-CN"/>
         </w:rPr>
-        <w:t>项目简介：</w:t>
+        <w:t>项目简介</w:t>
+      </w:r>
+      <w:r>
+        <w:rPr>
+          <w:rFonts w:ascii="Book Antiqua" w:eastAsiaTheme="minorEastAsia" w:hAnsi="Book Antiqua" w:cs="MS Gothic" w:hint="eastAsia"/>
+          <w:sz w:val="20"/>
+          <w:szCs w:val="20"/>
+          <w:lang w:eastAsia="zh-CN"/>
+        </w:rPr>
+        <w:t xml:space="preserve">: </w:t>
       </w:r>
       <w:r>
         <w:rPr>
@@ -7113,7 +7113,7 @@
           <w:szCs w:val="20"/>
           <w:lang w:eastAsia="zh-CN"/>
         </w:rPr>
-        <w:t>：</w:t>
+        <w:t xml:space="preserve">: </w:t>
       </w:r>
       <w:r>
         <w:rPr>
@@ -7251,7 +7251,18 @@
           <w:szCs w:val="20"/>
           <w:lang w:eastAsia="zh-CN"/>
         </w:rPr>
-        <w:t>时间序列预测：</w:t>
+        <w:t>时间序列预测</w:t>
+      </w:r>
+      <w:r>
+        <w:rPr>
+          <w:rFonts w:ascii="Book Antiqua" w:eastAsiaTheme="minorEastAsia" w:hAnsi="Book Antiqua" w:cs="MS Gothic" w:hint="eastAsia"/>
+          <w:b/>
+          <w:bCs/>
+          <w:sz w:val="20"/>
+          <w:szCs w:val="20"/>
+          <w:lang w:eastAsia="zh-CN"/>
+        </w:rPr>
+        <w:t xml:space="preserve">: </w:t>
       </w:r>
       <w:r>
         <w:rPr>
@@ -7326,7 +7337,18 @@
           <w:szCs w:val="20"/>
           <w:lang w:eastAsia="zh-CN"/>
         </w:rPr>
-        <w:t>运筹优化算法：</w:t>
+        <w:t>运筹优化算法</w:t>
+      </w:r>
+      <w:r>
+        <w:rPr>
+          <w:rFonts w:ascii="Book Antiqua" w:eastAsiaTheme="minorEastAsia" w:hAnsi="Book Antiqua" w:cs="MS Gothic" w:hint="eastAsia"/>
+          <w:b/>
+          <w:bCs/>
+          <w:sz w:val="20"/>
+          <w:szCs w:val="20"/>
+          <w:lang w:eastAsia="zh-CN"/>
+        </w:rPr>
+        <w:t xml:space="preserve">: </w:t>
       </w:r>
       <w:r>
         <w:rPr>
@@ -7394,7 +7416,25 @@
           <w:szCs w:val="20"/>
           <w:lang w:eastAsia="zh-CN"/>
         </w:rPr>
-        <w:t>项目难点：对</w:t>
+        <w:t>项目难点</w:t>
+      </w:r>
+      <w:r>
+        <w:rPr>
+          <w:rFonts w:ascii="Book Antiqua" w:eastAsiaTheme="minorEastAsia" w:hAnsi="Book Antiqua" w:cs="MS Gothic" w:hint="eastAsia"/>
+          <w:sz w:val="20"/>
+          <w:szCs w:val="20"/>
+          <w:lang w:eastAsia="zh-CN"/>
+        </w:rPr>
+        <w:t xml:space="preserve">: </w:t>
+      </w:r>
+      <w:r>
+        <w:rPr>
+          <w:rFonts w:ascii="Book Antiqua" w:eastAsiaTheme="minorEastAsia" w:hAnsi="Book Antiqua" w:cs="MS Gothic" w:hint="eastAsia"/>
+          <w:sz w:val="20"/>
+          <w:szCs w:val="20"/>
+          <w:lang w:eastAsia="zh-CN"/>
+        </w:rPr>
+        <w:t>对</w:t>
       </w:r>
       <w:r>
         <w:rPr>
@@ -7657,7 +7697,18 @@
           <w:szCs w:val="20"/>
           <w:lang w:eastAsia="zh-CN"/>
         </w:rPr>
-        <w:t>职责：</w:t>
+        <w:t>职责</w:t>
+      </w:r>
+      <w:r>
+        <w:rPr>
+          <w:rFonts w:ascii="Book Antiqua" w:eastAsiaTheme="minorEastAsia" w:hAnsi="Book Antiqua" w:cs="MS Gothic" w:hint="eastAsia"/>
+          <w:b/>
+          <w:bCs/>
+          <w:sz w:val="20"/>
+          <w:szCs w:val="20"/>
+          <w:lang w:eastAsia="zh-CN"/>
+        </w:rPr>
+        <w:t xml:space="preserve">: </w:t>
       </w:r>
       <w:r>
         <w:rPr>
@@ -7692,7 +7743,16 @@
           <w:szCs w:val="20"/>
           <w:lang w:eastAsia="zh-CN"/>
         </w:rPr>
-        <w:t>技术栈：</w:t>
+        <w:t>技术栈</w:t>
+      </w:r>
+      <w:r>
+        <w:rPr>
+          <w:rFonts w:ascii="Book Antiqua" w:eastAsiaTheme="minorEastAsia" w:hAnsi="Book Antiqua" w:cs="MS Gothic"/>
+          <w:sz w:val="20"/>
+          <w:szCs w:val="20"/>
+          <w:lang w:eastAsia="zh-CN"/>
+        </w:rPr>
+        <w:t xml:space="preserve">: </w:t>
       </w:r>
       <w:r>
         <w:rPr>
@@ -7834,7 +7894,16 @@
           <w:szCs w:val="20"/>
           <w:lang w:eastAsia="zh-CN"/>
         </w:rPr>
-        <w:t>项目简介：</w:t>
+        <w:t>项目简介</w:t>
+      </w:r>
+      <w:r>
+        <w:rPr>
+          <w:rFonts w:ascii="Book Antiqua" w:eastAsiaTheme="minorEastAsia" w:hAnsi="Book Antiqua" w:cs="MS Gothic" w:hint="eastAsia"/>
+          <w:sz w:val="20"/>
+          <w:szCs w:val="20"/>
+          <w:lang w:eastAsia="zh-CN"/>
+        </w:rPr>
+        <w:t xml:space="preserve">: </w:t>
       </w:r>
       <w:r>
         <w:rPr>
@@ -7960,7 +8029,6 @@
         </w:rPr>
         <w:t>使用</w:t>
       </w:r>
-      <w:proofErr w:type="spellStart"/>
       <w:r>
         <w:rPr>
           <w:rFonts w:ascii="Book Antiqua" w:eastAsiaTheme="minorEastAsia" w:hAnsi="Book Antiqua" w:cs="MS Gothic" w:hint="eastAsia"/>
@@ -7970,7 +8038,6 @@
         </w:rPr>
         <w:t>Protobuf</w:t>
       </w:r>
-      <w:proofErr w:type="spellEnd"/>
       <w:r>
         <w:rPr>
           <w:rFonts w:ascii="Book Antiqua" w:eastAsiaTheme="minorEastAsia" w:hAnsi="Book Antiqua" w:cs="MS Gothic" w:hint="eastAsia"/>
@@ -8325,7 +8392,6 @@
         </w:rPr>
         <w:t>在客户端协议中加入由</w:t>
       </w:r>
-      <w:proofErr w:type="spellStart"/>
       <w:r>
         <w:rPr>
           <w:rFonts w:ascii="Book Antiqua" w:eastAsiaTheme="minorEastAsia" w:hAnsi="Book Antiqua" w:cs="MS Gothic" w:hint="eastAsia"/>
@@ -8335,7 +8401,6 @@
         </w:rPr>
         <w:t>ip</w:t>
       </w:r>
-      <w:proofErr w:type="spellEnd"/>
       <w:r>
         <w:rPr>
           <w:rFonts w:ascii="Book Antiqua" w:eastAsiaTheme="minorEastAsia" w:hAnsi="Book Antiqua" w:cs="MS Gothic" w:hint="eastAsia"/>
@@ -8404,7 +8469,16 @@
           <w:szCs w:val="20"/>
           <w:lang w:eastAsia="zh-CN"/>
         </w:rPr>
-        <w:t>项目难点：</w:t>
+        <w:t>项目难点</w:t>
+      </w:r>
+      <w:r>
+        <w:rPr>
+          <w:rFonts w:ascii="Book Antiqua" w:eastAsiaTheme="minorEastAsia" w:hAnsi="Book Antiqua" w:cs="MS Gothic" w:hint="eastAsia"/>
+          <w:sz w:val="20"/>
+          <w:szCs w:val="20"/>
+          <w:lang w:eastAsia="zh-CN"/>
+        </w:rPr>
+        <w:t xml:space="preserve">: </w:t>
       </w:r>
       <w:r>
         <w:rPr>
@@ -8584,7 +8658,16 @@
           <w:szCs w:val="20"/>
           <w:lang w:eastAsia="zh-CN"/>
         </w:rPr>
-        <w:t>奖学金类：</w:t>
+        <w:t>奖学金类</w:t>
+      </w:r>
+      <w:r>
+        <w:rPr>
+          <w:rFonts w:ascii="Book Antiqua" w:eastAsiaTheme="minorEastAsia" w:hAnsi="Book Antiqua" w:cs="MS Gothic" w:hint="eastAsia"/>
+          <w:sz w:val="20"/>
+          <w:szCs w:val="20"/>
+          <w:lang w:eastAsia="zh-CN"/>
+        </w:rPr>
+        <w:t xml:space="preserve">: </w:t>
       </w:r>
       <w:r>
         <w:rPr>
@@ -8746,7 +8829,16 @@
           <w:szCs w:val="20"/>
           <w:lang w:eastAsia="zh-CN"/>
         </w:rPr>
-        <w:t>竞赛类：</w:t>
+        <w:t>竞赛类</w:t>
+      </w:r>
+      <w:r>
+        <w:rPr>
+          <w:rFonts w:ascii="Book Antiqua" w:eastAsiaTheme="minorEastAsia" w:hAnsi="Book Antiqua" w:cs="MS Gothic" w:hint="eastAsia"/>
+          <w:sz w:val="20"/>
+          <w:szCs w:val="20"/>
+          <w:lang w:eastAsia="zh-CN"/>
+        </w:rPr>
+        <w:t xml:space="preserve">: </w:t>
       </w:r>
       <w:r>
         <w:rPr>
@@ -8930,7 +9022,25 @@
           <w:szCs w:val="20"/>
           <w:lang w:eastAsia="zh-CN"/>
         </w:rPr>
-        <w:t>先进个人类：燕山大学三好学生</w:t>
+        <w:t>先进个人类</w:t>
+      </w:r>
+      <w:r>
+        <w:rPr>
+          <w:rFonts w:ascii="Book Antiqua" w:eastAsiaTheme="minorEastAsia" w:hAnsi="Book Antiqua" w:cs="MS Gothic" w:hint="eastAsia"/>
+          <w:sz w:val="20"/>
+          <w:szCs w:val="20"/>
+          <w:lang w:eastAsia="zh-CN"/>
+        </w:rPr>
+        <w:t xml:space="preserve">: </w:t>
+      </w:r>
+      <w:r>
+        <w:rPr>
+          <w:rFonts w:ascii="Book Antiqua" w:eastAsiaTheme="minorEastAsia" w:hAnsi="Book Antiqua" w:cs="MS Gothic" w:hint="eastAsia"/>
+          <w:sz w:val="20"/>
+          <w:szCs w:val="20"/>
+          <w:lang w:eastAsia="zh-CN"/>
+        </w:rPr>
+        <w:t>燕山大学三好学生</w:t>
       </w:r>
       <w:r>
         <w:rPr>

</xml_diff>